<commit_message>
impact of big data and IoT
</commit_message>
<xml_diff>
--- a/Big data with Spark and Hadoop/Big data with Spark and Hadoop.docx
+++ b/Big data with Spark and Hadoop/Big data with Spark and Hadoop.docx
@@ -930,9 +930,674 @@
         <w:t>Big Data is the digital trace that gets generated in this digital era. Big Data is a high-volume, high-velocity, and/or high-variety information asset that demands cost-effective and innovative tools for processing. The core features of Big Data are the 4 V’s: Velocity, Volume, Variety, and Veracity. Big Data creates a fifth V, Value, when collected, stored, and processed correctly.</w:t>
       </w:r>
     </w:p>
+    <w:p>
+      <w:pPr>
+        <w:spacing w:line="240" w:lineRule="auto"/>
+        <w:rPr>
+          <w:rFonts w:ascii="Quattrocento Sans" w:hAnsi="Quattrocento Sans"/>
+        </w:rPr>
+      </w:pPr>
+    </w:p>
+    <w:p>
+      <w:pPr>
+        <w:spacing w:line="240" w:lineRule="auto"/>
+        <w:rPr>
+          <w:rFonts w:ascii="Quattrocento Sans" w:hAnsi="Quattrocento Sans"/>
+        </w:rPr>
+      </w:pPr>
+    </w:p>
+    <w:p>
+      <w:pPr>
+        <w:spacing w:line="240" w:lineRule="auto"/>
+        <w:rPr>
+          <w:rFonts w:ascii="Quattrocento Sans" w:hAnsi="Quattrocento Sans"/>
+        </w:rPr>
+      </w:pPr>
+    </w:p>
+    <w:p>
+      <w:pPr>
+        <w:spacing w:line="240" w:lineRule="auto"/>
+        <w:rPr>
+          <w:rFonts w:ascii="Quattrocento Sans" w:hAnsi="Quattrocento Sans"/>
+        </w:rPr>
+      </w:pPr>
+    </w:p>
+    <w:p>
+      <w:pPr>
+        <w:spacing w:line="240" w:lineRule="auto"/>
+        <w:rPr>
+          <w:rFonts w:ascii="Quattrocento Sans" w:hAnsi="Quattrocento Sans"/>
+        </w:rPr>
+      </w:pPr>
+    </w:p>
+    <w:p>
+      <w:pPr>
+        <w:spacing w:line="240" w:lineRule="auto"/>
+        <w:rPr>
+          <w:rFonts w:ascii="Quattrocento Sans" w:hAnsi="Quattrocento Sans"/>
+        </w:rPr>
+      </w:pPr>
+    </w:p>
+    <w:p>
+      <w:pPr>
+        <w:spacing w:line="240" w:lineRule="auto"/>
+        <w:rPr>
+          <w:rFonts w:ascii="Quattrocento Sans" w:hAnsi="Quattrocento Sans"/>
+        </w:rPr>
+      </w:pPr>
+    </w:p>
+    <w:p>
+      <w:pPr>
+        <w:spacing w:line="240" w:lineRule="auto"/>
+        <w:rPr>
+          <w:rFonts w:ascii="Quattrocento Sans" w:hAnsi="Quattrocento Sans"/>
+        </w:rPr>
+      </w:pPr>
+    </w:p>
+    <w:p>
+      <w:pPr>
+        <w:spacing w:line="240" w:lineRule="auto"/>
+        <w:rPr>
+          <w:rFonts w:ascii="Quattrocento Sans" w:hAnsi="Quattrocento Sans"/>
+        </w:rPr>
+      </w:pPr>
+    </w:p>
+    <w:p>
+      <w:pPr>
+        <w:spacing w:line="240" w:lineRule="auto"/>
+        <w:rPr>
+          <w:rFonts w:ascii="Quattrocento Sans" w:hAnsi="Quattrocento Sans"/>
+        </w:rPr>
+      </w:pPr>
+    </w:p>
+    <w:p>
+      <w:pPr>
+        <w:spacing w:line="240" w:lineRule="auto"/>
+        <w:rPr>
+          <w:rFonts w:ascii="Quattrocento Sans" w:hAnsi="Quattrocento Sans"/>
+        </w:rPr>
+      </w:pPr>
+    </w:p>
+    <w:p>
+      <w:pPr>
+        <w:pStyle w:val="Heading1"/>
+        <w:rPr>
+          <w:rFonts w:ascii="Quattrocento Sans" w:hAnsi="Quattrocento Sans"/>
+          <w:u w:val="none"/>
+        </w:rPr>
+      </w:pPr>
+      <w:r>
+        <w:rPr>
+          <w:rFonts w:ascii="Quattrocento Sans" w:hAnsi="Quattrocento Sans"/>
+          <w:u w:val="none"/>
+        </w:rPr>
+        <w:t>Impact of Big Data:</w:t>
+      </w:r>
+    </w:p>
+    <w:p>
+      <w:pPr>
+        <w:pStyle w:val="Heading2"/>
+        <w:rPr>
+          <w:rFonts w:ascii="Quattrocento Sans" w:hAnsi="Quattrocento Sans"/>
+          <w:u w:val="none"/>
+        </w:rPr>
+      </w:pPr>
+      <w:r>
+        <w:rPr>
+          <w:rFonts w:ascii="Quattrocento Sans" w:hAnsi="Quattrocento Sans"/>
+          <w:u w:val="none"/>
+        </w:rPr>
+        <w:t>Learning Objectives:</w:t>
+      </w:r>
+    </w:p>
+    <w:p>
+      <w:pPr>
+        <w:pStyle w:val="ListParagraph"/>
+        <w:numPr>
+          <w:ilvl w:val="0"/>
+          <w:numId w:val="19"/>
+        </w:numPr>
+        <w:spacing w:line="240" w:lineRule="auto"/>
+        <w:rPr>
+          <w:rFonts w:ascii="Quattrocento Sans" w:hAnsi="Quattrocento Sans"/>
+        </w:rPr>
+      </w:pPr>
+      <w:r>
+        <w:rPr>
+          <w:rFonts w:ascii="Quattrocento Sans" w:hAnsi="Quattrocento Sans"/>
+        </w:rPr>
+        <w:t>List examples of Big Data related technologies</w:t>
+      </w:r>
+    </w:p>
+    <w:p>
+      <w:pPr>
+        <w:pStyle w:val="ListParagraph"/>
+        <w:numPr>
+          <w:ilvl w:val="0"/>
+          <w:numId w:val="19"/>
+        </w:numPr>
+        <w:spacing w:line="240" w:lineRule="auto"/>
+        <w:rPr>
+          <w:rFonts w:ascii="Quattrocento Sans" w:hAnsi="Quattrocento Sans"/>
+        </w:rPr>
+      </w:pPr>
+      <w:r>
+        <w:rPr>
+          <w:rFonts w:ascii="Quattrocento Sans" w:hAnsi="Quattrocento Sans"/>
+        </w:rPr>
+        <w:t>Explain the impact of Big Data on businesses and people</w:t>
+      </w:r>
+    </w:p>
+    <w:p>
+      <w:pPr>
+        <w:pStyle w:val="ListParagraph"/>
+        <w:numPr>
+          <w:ilvl w:val="0"/>
+          <w:numId w:val="19"/>
+        </w:numPr>
+        <w:spacing w:line="240" w:lineRule="auto"/>
+        <w:rPr>
+          <w:rFonts w:ascii="Quattrocento Sans" w:hAnsi="Quattrocento Sans"/>
+        </w:rPr>
+      </w:pPr>
+      <w:r>
+        <w:rPr>
+          <w:rFonts w:ascii="Quattrocento Sans" w:hAnsi="Quattrocento Sans"/>
+        </w:rPr>
+        <w:t>Describe the Internet of Things (IoT) and its impact on Big Data</w:t>
+      </w:r>
+    </w:p>
+    <w:p>
+      <w:pPr>
+        <w:pStyle w:val="Heading2"/>
+        <w:rPr>
+          <w:rFonts w:ascii="Quattrocento Sans" w:hAnsi="Quattrocento Sans"/>
+          <w:u w:val="none"/>
+        </w:rPr>
+      </w:pPr>
+      <w:r>
+        <w:rPr>
+          <w:rFonts w:ascii="Quattrocento Sans" w:hAnsi="Quattrocento Sans"/>
+          <w:u w:val="none"/>
+        </w:rPr>
+        <w:t>Generating and using Big Data:</w:t>
+      </w:r>
+    </w:p>
+    <w:p>
+      <w:pPr>
+        <w:spacing w:line="240" w:lineRule="auto"/>
+        <w:rPr>
+          <w:rFonts w:ascii="Quattrocento Sans" w:hAnsi="Quattrocento Sans"/>
+        </w:rPr>
+      </w:pPr>
+      <w:r>
+        <w:rPr>
+          <w:rFonts w:ascii="Quattrocento Sans" w:hAnsi="Quattrocento Sans"/>
+        </w:rPr>
+        <w:drawing>
+          <wp:inline distT="0" distB="0" distL="0" distR="0" wp14:anchorId="4C71822D" wp14:editId="4FADFA91">
+            <wp:extent cx="6189345" cy="3112770"/>
+            <wp:effectExtent l="0" t="0" r="0" b="0"/>
+            <wp:docPr id="8" name="Picture 8"/>
+            <wp:cNvGraphicFramePr>
+              <a:graphicFrameLocks xmlns:a="http://schemas.openxmlformats.org/drawingml/2006/main" noChangeAspect="1"/>
+            </wp:cNvGraphicFramePr>
+            <a:graphic xmlns:a="http://schemas.openxmlformats.org/drawingml/2006/main">
+              <a:graphicData uri="http://schemas.openxmlformats.org/drawingml/2006/picture">
+                <pic:pic xmlns:pic="http://schemas.openxmlformats.org/drawingml/2006/picture">
+                  <pic:nvPicPr>
+                    <pic:cNvPr id="1" name=""/>
+                    <pic:cNvPicPr/>
+                  </pic:nvPicPr>
+                  <pic:blipFill>
+                    <a:blip r:embed="rId16"/>
+                    <a:stretch>
+                      <a:fillRect/>
+                    </a:stretch>
+                  </pic:blipFill>
+                  <pic:spPr>
+                    <a:xfrm>
+                      <a:off x="0" y="0"/>
+                      <a:ext cx="6189345" cy="3112770"/>
+                    </a:xfrm>
+                    <a:prstGeom prst="rect">
+                      <a:avLst/>
+                    </a:prstGeom>
+                  </pic:spPr>
+                </pic:pic>
+              </a:graphicData>
+            </a:graphic>
+          </wp:inline>
+        </w:drawing>
+      </w:r>
+    </w:p>
+    <w:p>
+      <w:pPr>
+        <w:spacing w:line="240" w:lineRule="auto"/>
+        <w:rPr>
+          <w:rFonts w:ascii="Quattrocento Sans" w:hAnsi="Quattrocento Sans"/>
+        </w:rPr>
+      </w:pPr>
+      <w:r>
+        <w:rPr>
+          <w:rFonts w:ascii="Quattrocento Sans" w:hAnsi="Quattrocento Sans"/>
+        </w:rPr>
+        <w:t>Big Data is one of the most important subjects of this century. Yet globally, millions of people are generating and using Big Data without necessarily being aware of it. This personal data in the form of photos, videos, and text that people send to each other forms the bulk of data collected by consumer goods companies. So, it is interesting to consider how Big Data is impacting businesses and people.</w:t>
+      </w:r>
+    </w:p>
+    <w:p>
+      <w:pPr>
+        <w:spacing w:line="240" w:lineRule="auto"/>
+        <w:rPr>
+          <w:rFonts w:ascii="Quattrocento Sans" w:hAnsi="Quattrocento Sans"/>
+        </w:rPr>
+      </w:pPr>
+      <w:r>
+        <w:rPr>
+          <w:rFonts w:ascii="Quattrocento Sans" w:hAnsi="Quattrocento Sans"/>
+        </w:rPr>
+        <w:drawing>
+          <wp:inline distT="0" distB="0" distL="0" distR="0" wp14:anchorId="21154F05" wp14:editId="26A0AC40">
+            <wp:extent cx="4803130" cy="2697480"/>
+            <wp:effectExtent l="0" t="0" r="0" b="0"/>
+            <wp:docPr id="9" name="Picture 9"/>
+            <wp:cNvGraphicFramePr>
+              <a:graphicFrameLocks xmlns:a="http://schemas.openxmlformats.org/drawingml/2006/main" noChangeAspect="1"/>
+            </wp:cNvGraphicFramePr>
+            <a:graphic xmlns:a="http://schemas.openxmlformats.org/drawingml/2006/main">
+              <a:graphicData uri="http://schemas.openxmlformats.org/drawingml/2006/picture">
+                <pic:pic xmlns:pic="http://schemas.openxmlformats.org/drawingml/2006/picture">
+                  <pic:nvPicPr>
+                    <pic:cNvPr id="1" name=""/>
+                    <pic:cNvPicPr/>
+                  </pic:nvPicPr>
+                  <pic:blipFill>
+                    <a:blip r:embed="rId17"/>
+                    <a:stretch>
+                      <a:fillRect/>
+                    </a:stretch>
+                  </pic:blipFill>
+                  <pic:spPr>
+                    <a:xfrm>
+                      <a:off x="0" y="0"/>
+                      <a:ext cx="4815887" cy="2704644"/>
+                    </a:xfrm>
+                    <a:prstGeom prst="rect">
+                      <a:avLst/>
+                    </a:prstGeom>
+                  </pic:spPr>
+                </pic:pic>
+              </a:graphicData>
+            </a:graphic>
+          </wp:inline>
+        </w:drawing>
+      </w:r>
+    </w:p>
+    <w:p>
+      <w:pPr>
+        <w:spacing w:line="240" w:lineRule="auto"/>
+        <w:rPr>
+          <w:rFonts w:ascii="Quattrocento Sans" w:hAnsi="Quattrocento Sans"/>
+        </w:rPr>
+      </w:pPr>
+      <w:r>
+        <w:rPr>
+          <w:rFonts w:ascii="Quattrocento Sans" w:hAnsi="Quattrocento Sans"/>
+        </w:rPr>
+        <w:lastRenderedPageBreak/>
+        <w:t>Have you ever searched for or bought a product on Amazon? Did you notice that Amazon’s recommendations are based on what the users</w:t>
+      </w:r>
+      <w:r>
+        <w:rPr>
+          <w:rFonts w:ascii="Arial" w:hAnsi="Arial" w:cs="Arial"/>
+        </w:rPr>
+        <w:t> </w:t>
+      </w:r>
+      <w:r>
+        <w:rPr>
+          <w:rFonts w:ascii="Quattrocento Sans" w:hAnsi="Quattrocento Sans"/>
+        </w:rPr>
+        <w:t>have</w:t>
+      </w:r>
+      <w:r>
+        <w:rPr>
+          <w:rFonts w:ascii="Arial" w:hAnsi="Arial" w:cs="Arial"/>
+        </w:rPr>
+        <w:t> </w:t>
+      </w:r>
+      <w:r>
+        <w:rPr>
+          <w:rFonts w:ascii="Quattrocento Sans" w:hAnsi="Quattrocento Sans"/>
+        </w:rPr>
+        <w:t>searched for,</w:t>
+      </w:r>
+      <w:r>
+        <w:rPr>
+          <w:rFonts w:ascii="Arial" w:hAnsi="Arial" w:cs="Arial"/>
+        </w:rPr>
+        <w:t> </w:t>
+      </w:r>
+      <w:r>
+        <w:rPr>
+          <w:rFonts w:ascii="Quattrocento Sans" w:hAnsi="Quattrocento Sans"/>
+        </w:rPr>
+        <w:t>have bought in the past, the items they have in the virtual shopping cart, items they</w:t>
+      </w:r>
+      <w:r>
+        <w:rPr>
+          <w:rFonts w:ascii="Arial" w:hAnsi="Arial" w:cs="Arial"/>
+        </w:rPr>
+        <w:t> </w:t>
+      </w:r>
+      <w:r>
+        <w:rPr>
+          <w:rFonts w:ascii="Quattrocento Sans" w:hAnsi="Quattrocento Sans"/>
+        </w:rPr>
+        <w:t>have rated and liked, and</w:t>
+      </w:r>
+      <w:r>
+        <w:rPr>
+          <w:rFonts w:ascii="Arial" w:hAnsi="Arial" w:cs="Arial"/>
+        </w:rPr>
+        <w:t> </w:t>
+      </w:r>
+      <w:r>
+        <w:rPr>
+          <w:rFonts w:ascii="Quattrocento Sans" w:hAnsi="Quattrocento Sans"/>
+        </w:rPr>
+        <w:t>what other customers</w:t>
+      </w:r>
+      <w:r>
+        <w:rPr>
+          <w:rFonts w:ascii="Arial" w:hAnsi="Arial" w:cs="Arial"/>
+        </w:rPr>
+        <w:t> </w:t>
+      </w:r>
+      <w:r>
+        <w:rPr>
+          <w:rFonts w:ascii="Quattrocento Sans" w:hAnsi="Quattrocento Sans"/>
+        </w:rPr>
+        <w:t>have viewed and purchased. Companies like Amazon, Netflix and Spotify use algorithms based on big data to make specific recommendations based on customer preferences and historical behavior.</w:t>
+      </w:r>
+    </w:p>
+    <w:p>
+      <w:pPr>
+        <w:spacing w:line="240" w:lineRule="auto"/>
+        <w:rPr>
+          <w:rFonts w:ascii="Quattrocento Sans" w:hAnsi="Quattrocento Sans"/>
+        </w:rPr>
+      </w:pPr>
+      <w:r>
+        <w:rPr>
+          <w:rFonts w:ascii="Quattrocento Sans" w:hAnsi="Quattrocento Sans"/>
+        </w:rPr>
+        <w:drawing>
+          <wp:inline distT="0" distB="0" distL="0" distR="0" wp14:anchorId="24BDF256" wp14:editId="0623D42D">
+            <wp:extent cx="6189345" cy="3137535"/>
+            <wp:effectExtent l="0" t="0" r="0" b="0"/>
+            <wp:docPr id="10" name="Picture 10"/>
+            <wp:cNvGraphicFramePr>
+              <a:graphicFrameLocks xmlns:a="http://schemas.openxmlformats.org/drawingml/2006/main" noChangeAspect="1"/>
+            </wp:cNvGraphicFramePr>
+            <a:graphic xmlns:a="http://schemas.openxmlformats.org/drawingml/2006/main">
+              <a:graphicData uri="http://schemas.openxmlformats.org/drawingml/2006/picture">
+                <pic:pic xmlns:pic="http://schemas.openxmlformats.org/drawingml/2006/picture">
+                  <pic:nvPicPr>
+                    <pic:cNvPr id="1" name=""/>
+                    <pic:cNvPicPr/>
+                  </pic:nvPicPr>
+                  <pic:blipFill>
+                    <a:blip r:embed="rId18"/>
+                    <a:stretch>
+                      <a:fillRect/>
+                    </a:stretch>
+                  </pic:blipFill>
+                  <pic:spPr>
+                    <a:xfrm>
+                      <a:off x="0" y="0"/>
+                      <a:ext cx="6189345" cy="3137535"/>
+                    </a:xfrm>
+                    <a:prstGeom prst="rect">
+                      <a:avLst/>
+                    </a:prstGeom>
+                  </pic:spPr>
+                </pic:pic>
+              </a:graphicData>
+            </a:graphic>
+          </wp:inline>
+        </w:drawing>
+      </w:r>
+    </w:p>
+    <w:p>
+      <w:pPr>
+        <w:pStyle w:val="Heading2"/>
+        <w:rPr>
+          <w:rFonts w:ascii="Quattrocento Sans" w:hAnsi="Quattrocento Sans"/>
+          <w:u w:val="none"/>
+        </w:rPr>
+      </w:pPr>
+      <w:r>
+        <w:rPr>
+          <w:rFonts w:ascii="Quattrocento Sans" w:hAnsi="Quattrocento Sans"/>
+          <w:u w:val="none"/>
+        </w:rPr>
+        <w:t>IoT:</w:t>
+      </w:r>
+    </w:p>
+    <w:p>
+      <w:pPr>
+        <w:spacing w:line="240" w:lineRule="auto"/>
+        <w:rPr>
+          <w:rFonts w:ascii="Quattrocento Sans" w:hAnsi="Quattrocento Sans"/>
+        </w:rPr>
+      </w:pPr>
+      <w:r>
+        <w:rPr>
+          <w:rFonts w:ascii="Quattrocento Sans" w:hAnsi="Quattrocento Sans"/>
+        </w:rPr>
+        <w:drawing>
+          <wp:inline distT="0" distB="0" distL="0" distR="0" wp14:anchorId="20961C73" wp14:editId="4AB63246">
+            <wp:extent cx="6189345" cy="2898775"/>
+            <wp:effectExtent l="0" t="0" r="0" b="0"/>
+            <wp:docPr id="11" name="Picture 11"/>
+            <wp:cNvGraphicFramePr>
+              <a:graphicFrameLocks xmlns:a="http://schemas.openxmlformats.org/drawingml/2006/main" noChangeAspect="1"/>
+            </wp:cNvGraphicFramePr>
+            <a:graphic xmlns:a="http://schemas.openxmlformats.org/drawingml/2006/main">
+              <a:graphicData uri="http://schemas.openxmlformats.org/drawingml/2006/picture">
+                <pic:pic xmlns:pic="http://schemas.openxmlformats.org/drawingml/2006/picture">
+                  <pic:nvPicPr>
+                    <pic:cNvPr id="1" name=""/>
+                    <pic:cNvPicPr/>
+                  </pic:nvPicPr>
+                  <pic:blipFill>
+                    <a:blip r:embed="rId19"/>
+                    <a:stretch>
+                      <a:fillRect/>
+                    </a:stretch>
+                  </pic:blipFill>
+                  <pic:spPr>
+                    <a:xfrm>
+                      <a:off x="0" y="0"/>
+                      <a:ext cx="6189345" cy="2898775"/>
+                    </a:xfrm>
+                    <a:prstGeom prst="rect">
+                      <a:avLst/>
+                    </a:prstGeom>
+                  </pic:spPr>
+                </pic:pic>
+              </a:graphicData>
+            </a:graphic>
+          </wp:inline>
+        </w:drawing>
+      </w:r>
+    </w:p>
+    <w:p>
+      <w:pPr>
+        <w:spacing w:line="240" w:lineRule="auto"/>
+        <w:rPr>
+          <w:rFonts w:ascii="Quattrocento Sans" w:hAnsi="Quattrocento Sans"/>
+        </w:rPr>
+      </w:pPr>
+      <w:r>
+        <w:rPr>
+          <w:rFonts w:ascii="Quattrocento Sans" w:hAnsi="Quattrocento Sans"/>
+        </w:rPr>
+        <w:t xml:space="preserve">The Internet of Things (IoT) refers to a system of physical objects that are connected through the Internet. A “thing or device” can include a smart device in our homes, or a personal communication device such as a smartphone or computer. These collect and transfer massive amounts of data over the Internet without any manual intervention by using embedded technologies All of these devices gather, analyze, share, and transmit data in real time. Without Big Data, IoT devices would not hold the functionalities and capabilities which have </w:t>
+      </w:r>
+      <w:r>
+        <w:rPr>
+          <w:rFonts w:ascii="Quattrocento Sans" w:hAnsi="Quattrocento Sans"/>
+        </w:rPr>
+        <w:lastRenderedPageBreak/>
+        <w:t>gained them so much attention globally. Following Statista’s</w:t>
+      </w:r>
+      <w:r>
+        <w:rPr>
+          <w:rFonts w:ascii="Arial" w:hAnsi="Arial" w:cs="Arial"/>
+        </w:rPr>
+        <w:t> </w:t>
+      </w:r>
+      <w:r>
+        <w:rPr>
+          <w:rFonts w:ascii="Quattrocento Sans" w:hAnsi="Quattrocento Sans"/>
+        </w:rPr>
+        <w:t>forecast,</w:t>
+      </w:r>
+      <w:r>
+        <w:rPr>
+          <w:rFonts w:ascii="Arial" w:hAnsi="Arial" w:cs="Arial"/>
+        </w:rPr>
+        <w:t> </w:t>
+      </w:r>
+      <w:r>
+        <w:rPr>
+          <w:rFonts w:ascii="Quattrocento Sans" w:hAnsi="Quattrocento Sans"/>
+        </w:rPr>
+        <w:t>we will see four times more IoT devices than the total number of the entire world population by 2030.</w:t>
+      </w:r>
+    </w:p>
+    <w:p>
+      <w:pPr>
+        <w:spacing w:line="240" w:lineRule="auto"/>
+        <w:rPr>
+          <w:rFonts w:ascii="Quattrocento Sans" w:hAnsi="Quattrocento Sans"/>
+        </w:rPr>
+      </w:pPr>
+    </w:p>
+    <w:p>
+      <w:pPr>
+        <w:spacing w:line="240" w:lineRule="auto"/>
+        <w:rPr>
+          <w:rFonts w:ascii="Quattrocento Sans" w:hAnsi="Quattrocento Sans"/>
+        </w:rPr>
+      </w:pPr>
+      <w:r>
+        <w:rPr>
+          <w:rFonts w:ascii="Quattrocento Sans" w:hAnsi="Quattrocento Sans"/>
+        </w:rPr>
+        <w:drawing>
+          <wp:inline distT="0" distB="0" distL="0" distR="0" wp14:anchorId="4EA73AFF" wp14:editId="5E9DB5FF">
+            <wp:extent cx="6189345" cy="3231515"/>
+            <wp:effectExtent l="0" t="0" r="0" b="0"/>
+            <wp:docPr id="12" name="Picture 12"/>
+            <wp:cNvGraphicFramePr>
+              <a:graphicFrameLocks xmlns:a="http://schemas.openxmlformats.org/drawingml/2006/main" noChangeAspect="1"/>
+            </wp:cNvGraphicFramePr>
+            <a:graphic xmlns:a="http://schemas.openxmlformats.org/drawingml/2006/main">
+              <a:graphicData uri="http://schemas.openxmlformats.org/drawingml/2006/picture">
+                <pic:pic xmlns:pic="http://schemas.openxmlformats.org/drawingml/2006/picture">
+                  <pic:nvPicPr>
+                    <pic:cNvPr id="1" name=""/>
+                    <pic:cNvPicPr/>
+                  </pic:nvPicPr>
+                  <pic:blipFill>
+                    <a:blip r:embed="rId20"/>
+                    <a:stretch>
+                      <a:fillRect/>
+                    </a:stretch>
+                  </pic:blipFill>
+                  <pic:spPr>
+                    <a:xfrm>
+                      <a:off x="0" y="0"/>
+                      <a:ext cx="6189345" cy="3231515"/>
+                    </a:xfrm>
+                    <a:prstGeom prst="rect">
+                      <a:avLst/>
+                    </a:prstGeom>
+                  </pic:spPr>
+                </pic:pic>
+              </a:graphicData>
+            </a:graphic>
+          </wp:inline>
+        </w:drawing>
+      </w:r>
+    </w:p>
+    <w:p>
+      <w:pPr>
+        <w:spacing w:line="240" w:lineRule="auto"/>
+        <w:rPr>
+          <w:rFonts w:ascii="Quattrocento Sans" w:hAnsi="Quattrocento Sans"/>
+        </w:rPr>
+      </w:pPr>
+      <w:r>
+        <w:rPr>
+          <w:rFonts w:ascii="Quattrocento Sans" w:hAnsi="Quattrocento Sans"/>
+        </w:rPr>
+        <w:t>Let’s look at major components of the IoT ecosystem. An Internet-enabled connected network of systems, that comprise smart devices and sensors, constantly produce and transmit a variety of data. This Big Data is passed through a Gateway that routes it to its destined storage in the Cloud. Data Engineers use sophisticated algorithms to make sense of this collected Big Data and compile it into an analytical form that can be interpreted by humans. The analyzed data is then used to make business and consumer decisions to enhance the customer experience and to enhance productivity. For example, a security camera could continually upload footage, and a cloud-based big data algorithm may alert the user if any activity is detected.</w:t>
+      </w:r>
+    </w:p>
+    <w:p>
+      <w:pPr>
+        <w:spacing w:line="240" w:lineRule="auto"/>
+        <w:rPr>
+          <w:rFonts w:ascii="Quattrocento Sans" w:hAnsi="Quattrocento Sans"/>
+          <w:b/>
+          <w:bCs/>
+        </w:rPr>
+      </w:pPr>
+      <w:r>
+        <w:rPr>
+          <w:rFonts w:ascii="Quattrocento Sans" w:hAnsi="Quattrocento Sans"/>
+          <w:b/>
+          <w:bCs/>
+        </w:rPr>
+        <w:t>Summary:</w:t>
+      </w:r>
+    </w:p>
+    <w:p>
+      <w:pPr>
+        <w:spacing w:line="240" w:lineRule="auto"/>
+        <w:rPr>
+          <w:rFonts w:ascii="Quattrocento Sans" w:hAnsi="Quattrocento Sans"/>
+        </w:rPr>
+      </w:pPr>
+      <w:r>
+        <w:rPr>
+          <w:rFonts w:ascii="Quattrocento Sans" w:hAnsi="Quattrocento Sans"/>
+        </w:rPr>
+        <w:t>Big Data is everywhere and is being collected and used to drive business decisions and influence people’s lives. Virtual personal assistants like Siri on Apple devices, or Alexa on Amazon devices, use Big Data to devise answers to the infinite number of questions end-users may ask. Google Now impacts people through using Big Data to forecast future needs and behavior. Internet of Things (IoT) devices continually generate massive volumes of data; and Big Data analytics helps companies gain insights from the data collected by IoT devices.</w:t>
+      </w:r>
+    </w:p>
+    <w:p>
+      <w:pPr>
+        <w:spacing w:line="240" w:lineRule="auto"/>
+        <w:rPr>
+          <w:rFonts w:ascii="Quattrocento Sans" w:hAnsi="Quattrocento Sans"/>
+        </w:rPr>
+      </w:pPr>
+    </w:p>
+    <w:p>
+      <w:pPr>
+        <w:spacing w:line="240" w:lineRule="auto"/>
+        <w:rPr>
+          <w:rFonts w:ascii="Quattrocento Sans" w:hAnsi="Quattrocento Sans"/>
+        </w:rPr>
+      </w:pPr>
+    </w:p>
     <w:sectPr>
-      <w:headerReference w:type="default" r:id="rId16"/>
-      <w:footerReference w:type="default" r:id="rId17"/>
+      <w:headerReference w:type="default" r:id="rId21"/>
+      <w:footerReference w:type="default" r:id="rId22"/>
       <w:pgSz w:w="11907" w:h="16839" w:code="9"/>
       <w:pgMar w:top="1440" w:right="1080" w:bottom="1440" w:left="1080" w:header="720" w:footer="720" w:gutter="0"/>
       <w:pgBorders w:offsetFrom="page">

</xml_diff>

<commit_message>
Big data tools and ecosystem
</commit_message>
<xml_diff>
--- a/Big data with Spark and Hadoop/Big data with Spark and Hadoop.docx
+++ b/Big data with Spark and Hadoop/Big data with Spark and Hadoop.docx
@@ -1595,9 +1595,692 @@
         </w:rPr>
       </w:pPr>
     </w:p>
+    <w:p>
+      <w:pPr>
+        <w:spacing w:line="240" w:lineRule="auto"/>
+        <w:rPr>
+          <w:rFonts w:ascii="Quattrocento Sans" w:hAnsi="Quattrocento Sans"/>
+        </w:rPr>
+      </w:pPr>
+    </w:p>
+    <w:p>
+      <w:pPr>
+        <w:spacing w:line="240" w:lineRule="auto"/>
+        <w:rPr>
+          <w:rFonts w:ascii="Quattrocento Sans" w:hAnsi="Quattrocento Sans"/>
+        </w:rPr>
+      </w:pPr>
+    </w:p>
+    <w:p>
+      <w:pPr>
+        <w:spacing w:line="240" w:lineRule="auto"/>
+        <w:rPr>
+          <w:rFonts w:ascii="Quattrocento Sans" w:hAnsi="Quattrocento Sans"/>
+        </w:rPr>
+      </w:pPr>
+    </w:p>
+    <w:p>
+      <w:pPr>
+        <w:pStyle w:val="Heading1"/>
+        <w:rPr>
+          <w:rFonts w:ascii="Quattrocento Sans" w:hAnsi="Quattrocento Sans"/>
+          <w:b w:val="0"/>
+          <w:bCs w:val="0"/>
+          <w:u w:val="none"/>
+        </w:rPr>
+      </w:pPr>
+      <w:r>
+        <w:rPr>
+          <w:rFonts w:ascii="Quattrocento Sans" w:hAnsi="Quattrocento Sans"/>
+          <w:b w:val="0"/>
+          <w:bCs w:val="0"/>
+          <w:u w:val="none"/>
+        </w:rPr>
+        <w:lastRenderedPageBreak/>
+        <w:t>Parallel Processing Scaling and Data Parallelism:</w:t>
+      </w:r>
+    </w:p>
+    <w:p>
+      <w:pPr>
+        <w:spacing w:line="240" w:lineRule="auto"/>
+        <w:rPr>
+          <w:rFonts w:ascii="Quattrocento Sans" w:hAnsi="Quattrocento Sans"/>
+        </w:rPr>
+      </w:pPr>
+      <w:r>
+        <w:rPr>
+          <w:rFonts w:ascii="Quattrocento Sans" w:hAnsi="Quattrocento Sans"/>
+        </w:rPr>
+        <w:drawing>
+          <wp:inline distT="0" distB="0" distL="0" distR="0" wp14:anchorId="1A2FE9BB" wp14:editId="22E1EAB5">
+            <wp:extent cx="6189345" cy="2317750"/>
+            <wp:effectExtent l="0" t="0" r="0" b="0"/>
+            <wp:docPr id="13" name="Picture 13"/>
+            <wp:cNvGraphicFramePr>
+              <a:graphicFrameLocks xmlns:a="http://schemas.openxmlformats.org/drawingml/2006/main" noChangeAspect="1"/>
+            </wp:cNvGraphicFramePr>
+            <a:graphic xmlns:a="http://schemas.openxmlformats.org/drawingml/2006/main">
+              <a:graphicData uri="http://schemas.openxmlformats.org/drawingml/2006/picture">
+                <pic:pic xmlns:pic="http://schemas.openxmlformats.org/drawingml/2006/picture">
+                  <pic:nvPicPr>
+                    <pic:cNvPr id="1" name=""/>
+                    <pic:cNvPicPr/>
+                  </pic:nvPicPr>
+                  <pic:blipFill>
+                    <a:blip r:embed="rId21"/>
+                    <a:stretch>
+                      <a:fillRect/>
+                    </a:stretch>
+                  </pic:blipFill>
+                  <pic:spPr>
+                    <a:xfrm>
+                      <a:off x="0" y="0"/>
+                      <a:ext cx="6189345" cy="2317750"/>
+                    </a:xfrm>
+                    <a:prstGeom prst="rect">
+                      <a:avLst/>
+                    </a:prstGeom>
+                  </pic:spPr>
+                </pic:pic>
+              </a:graphicData>
+            </a:graphic>
+          </wp:inline>
+        </w:drawing>
+      </w:r>
+    </w:p>
+    <w:p>
+      <w:pPr>
+        <w:spacing w:line="240" w:lineRule="auto"/>
+        <w:rPr>
+          <w:rFonts w:ascii="Quattrocento Sans" w:hAnsi="Quattrocento Sans"/>
+        </w:rPr>
+      </w:pPr>
+    </w:p>
+    <w:p>
+      <w:pPr>
+        <w:pStyle w:val="Heading1"/>
+        <w:rPr>
+          <w:rFonts w:ascii="Quattrocento Sans" w:hAnsi="Quattrocento Sans"/>
+          <w:u w:val="none"/>
+        </w:rPr>
+      </w:pPr>
+      <w:r>
+        <w:rPr>
+          <w:rFonts w:ascii="Quattrocento Sans" w:hAnsi="Quattrocento Sans"/>
+          <w:u w:val="none"/>
+        </w:rPr>
+        <w:t>Big Data Tools and Ecosystem:</w:t>
+      </w:r>
+    </w:p>
+    <w:p>
+      <w:pPr>
+        <w:spacing w:line="240" w:lineRule="auto"/>
+        <w:rPr>
+          <w:rFonts w:ascii="Quattrocento Sans" w:hAnsi="Quattrocento Sans"/>
+        </w:rPr>
+      </w:pPr>
+      <w:r>
+        <w:rPr>
+          <w:rFonts w:ascii="Quattrocento Sans" w:hAnsi="Quattrocento Sans"/>
+        </w:rPr>
+        <w:t xml:space="preserve">Big Data tools have six different categories. </w:t>
+      </w:r>
+    </w:p>
+    <w:p>
+      <w:pPr>
+        <w:pStyle w:val="ListParagraph"/>
+        <w:numPr>
+          <w:ilvl w:val="0"/>
+          <w:numId w:val="19"/>
+        </w:numPr>
+        <w:spacing w:line="240" w:lineRule="auto"/>
+        <w:rPr>
+          <w:rFonts w:ascii="Quattrocento Sans" w:hAnsi="Quattrocento Sans"/>
+        </w:rPr>
+      </w:pPr>
+      <w:r>
+        <w:rPr>
+          <w:rFonts w:ascii="Quattrocento Sans" w:hAnsi="Quattrocento Sans"/>
+        </w:rPr>
+        <w:t xml:space="preserve">Data Technologies </w:t>
+      </w:r>
+    </w:p>
+    <w:p>
+      <w:pPr>
+        <w:pStyle w:val="ListParagraph"/>
+        <w:numPr>
+          <w:ilvl w:val="0"/>
+          <w:numId w:val="19"/>
+        </w:numPr>
+        <w:spacing w:line="240" w:lineRule="auto"/>
+        <w:rPr>
+          <w:rFonts w:ascii="Quattrocento Sans" w:hAnsi="Quattrocento Sans"/>
+        </w:rPr>
+      </w:pPr>
+      <w:r>
+        <w:rPr>
+          <w:rFonts w:ascii="Quattrocento Sans" w:hAnsi="Quattrocento Sans"/>
+        </w:rPr>
+        <w:t xml:space="preserve">Analytics and Visualization </w:t>
+      </w:r>
+    </w:p>
+    <w:p>
+      <w:pPr>
+        <w:pStyle w:val="ListParagraph"/>
+        <w:numPr>
+          <w:ilvl w:val="0"/>
+          <w:numId w:val="19"/>
+        </w:numPr>
+        <w:spacing w:line="240" w:lineRule="auto"/>
+        <w:rPr>
+          <w:rFonts w:ascii="Quattrocento Sans" w:hAnsi="Quattrocento Sans"/>
+        </w:rPr>
+      </w:pPr>
+      <w:r>
+        <w:rPr>
+          <w:rFonts w:ascii="Quattrocento Sans" w:hAnsi="Quattrocento Sans"/>
+        </w:rPr>
+        <w:t xml:space="preserve">Business Intelligence </w:t>
+      </w:r>
+    </w:p>
+    <w:p>
+      <w:pPr>
+        <w:pStyle w:val="ListParagraph"/>
+        <w:numPr>
+          <w:ilvl w:val="0"/>
+          <w:numId w:val="19"/>
+        </w:numPr>
+        <w:spacing w:line="240" w:lineRule="auto"/>
+        <w:rPr>
+          <w:rFonts w:ascii="Quattrocento Sans" w:hAnsi="Quattrocento Sans"/>
+        </w:rPr>
+      </w:pPr>
+      <w:r>
+        <w:rPr>
+          <w:rFonts w:ascii="Quattrocento Sans" w:hAnsi="Quattrocento Sans"/>
+        </w:rPr>
+        <w:t xml:space="preserve">Cloud service providers </w:t>
+      </w:r>
+    </w:p>
+    <w:p>
+      <w:pPr>
+        <w:pStyle w:val="ListParagraph"/>
+        <w:numPr>
+          <w:ilvl w:val="0"/>
+          <w:numId w:val="19"/>
+        </w:numPr>
+        <w:spacing w:line="240" w:lineRule="auto"/>
+        <w:rPr>
+          <w:rFonts w:ascii="Quattrocento Sans" w:hAnsi="Quattrocento Sans"/>
+        </w:rPr>
+      </w:pPr>
+      <w:r>
+        <w:rPr>
+          <w:rFonts w:ascii="Quattrocento Sans" w:hAnsi="Quattrocento Sans"/>
+        </w:rPr>
+        <w:t xml:space="preserve">NoSQL Databases; and </w:t>
+      </w:r>
+    </w:p>
+    <w:p>
+      <w:pPr>
+        <w:pStyle w:val="ListParagraph"/>
+        <w:numPr>
+          <w:ilvl w:val="0"/>
+          <w:numId w:val="19"/>
+        </w:numPr>
+        <w:spacing w:line="240" w:lineRule="auto"/>
+        <w:rPr>
+          <w:rFonts w:ascii="Quattrocento Sans" w:hAnsi="Quattrocento Sans"/>
+        </w:rPr>
+      </w:pPr>
+      <w:r>
+        <w:rPr>
+          <w:rFonts w:ascii="Quattrocento Sans" w:hAnsi="Quattrocento Sans"/>
+        </w:rPr>
+        <w:t>Programming Tools</w:t>
+      </w:r>
+      <w:r>
+        <w:rPr>
+          <w:rFonts w:ascii="Quattrocento Sans" w:hAnsi="Quattrocento Sans"/>
+        </w:rPr>
+        <w:t>.</w:t>
+      </w:r>
+    </w:p>
+    <w:p>
+      <w:pPr>
+        <w:spacing w:line="240" w:lineRule="auto"/>
+        <w:rPr>
+          <w:rFonts w:ascii="Quattrocento Sans" w:hAnsi="Quattrocento Sans"/>
+        </w:rPr>
+      </w:pPr>
+    </w:p>
+    <w:p>
+      <w:pPr>
+        <w:pStyle w:val="Heading2"/>
+        <w:rPr>
+          <w:rFonts w:ascii="Quattrocento Sans" w:hAnsi="Quattrocento Sans"/>
+          <w:u w:val="none"/>
+        </w:rPr>
+      </w:pPr>
+      <w:r>
+        <w:rPr>
+          <w:rFonts w:ascii="Quattrocento Sans" w:hAnsi="Quattrocento Sans"/>
+          <w:u w:val="none"/>
+        </w:rPr>
+        <w:t>Data Technologies:</w:t>
+      </w:r>
+    </w:p>
+    <w:p>
+      <w:pPr>
+        <w:spacing w:line="240" w:lineRule="auto"/>
+        <w:rPr>
+          <w:rFonts w:ascii="Quattrocento Sans" w:hAnsi="Quattrocento Sans"/>
+        </w:rPr>
+      </w:pPr>
+      <w:r>
+        <w:rPr>
+          <w:rFonts w:ascii="Quattrocento Sans" w:hAnsi="Quattrocento Sans"/>
+        </w:rPr>
+        <w:drawing>
+          <wp:inline distT="0" distB="0" distL="0" distR="0" wp14:anchorId="5701C29B" wp14:editId="7FC3AF21">
+            <wp:extent cx="6189345" cy="2664460"/>
+            <wp:effectExtent l="0" t="0" r="0" b="0"/>
+            <wp:docPr id="14" name="Picture 14"/>
+            <wp:cNvGraphicFramePr>
+              <a:graphicFrameLocks xmlns:a="http://schemas.openxmlformats.org/drawingml/2006/main" noChangeAspect="1"/>
+            </wp:cNvGraphicFramePr>
+            <a:graphic xmlns:a="http://schemas.openxmlformats.org/drawingml/2006/main">
+              <a:graphicData uri="http://schemas.openxmlformats.org/drawingml/2006/picture">
+                <pic:pic xmlns:pic="http://schemas.openxmlformats.org/drawingml/2006/picture">
+                  <pic:nvPicPr>
+                    <pic:cNvPr id="1" name=""/>
+                    <pic:cNvPicPr/>
+                  </pic:nvPicPr>
+                  <pic:blipFill>
+                    <a:blip r:embed="rId22"/>
+                    <a:stretch>
+                      <a:fillRect/>
+                    </a:stretch>
+                  </pic:blipFill>
+                  <pic:spPr>
+                    <a:xfrm>
+                      <a:off x="0" y="0"/>
+                      <a:ext cx="6189345" cy="2664460"/>
+                    </a:xfrm>
+                    <a:prstGeom prst="rect">
+                      <a:avLst/>
+                    </a:prstGeom>
+                  </pic:spPr>
+                </pic:pic>
+              </a:graphicData>
+            </a:graphic>
+          </wp:inline>
+        </w:drawing>
+      </w:r>
+    </w:p>
+    <w:p>
+      <w:pPr>
+        <w:spacing w:line="240" w:lineRule="auto"/>
+        <w:rPr>
+          <w:rFonts w:ascii="Quattrocento Sans" w:hAnsi="Quattrocento Sans"/>
+        </w:rPr>
+      </w:pPr>
+    </w:p>
+    <w:p>
+      <w:pPr>
+        <w:spacing w:line="240" w:lineRule="auto"/>
+        <w:rPr>
+          <w:rFonts w:ascii="Quattrocento Sans" w:hAnsi="Quattrocento Sans"/>
+        </w:rPr>
+      </w:pPr>
+    </w:p>
+    <w:p>
+      <w:pPr>
+        <w:pStyle w:val="Heading2"/>
+        <w:rPr>
+          <w:rFonts w:ascii="Quattrocento Sans" w:hAnsi="Quattrocento Sans"/>
+          <w:u w:val="none"/>
+        </w:rPr>
+      </w:pPr>
+      <w:r>
+        <w:rPr>
+          <w:rFonts w:ascii="Quattrocento Sans" w:hAnsi="Quattrocento Sans"/>
+          <w:u w:val="none"/>
+        </w:rPr>
+        <w:lastRenderedPageBreak/>
+        <w:t>Analytics and Visualization:</w:t>
+      </w:r>
+    </w:p>
+    <w:p>
+      <w:pPr>
+        <w:spacing w:line="240" w:lineRule="auto"/>
+        <w:rPr>
+          <w:rFonts w:ascii="Quattrocento Sans" w:hAnsi="Quattrocento Sans"/>
+        </w:rPr>
+      </w:pPr>
+      <w:r>
+        <w:rPr>
+          <w:rFonts w:ascii="Quattrocento Sans" w:hAnsi="Quattrocento Sans"/>
+        </w:rPr>
+        <w:drawing>
+          <wp:inline distT="0" distB="0" distL="0" distR="0" wp14:anchorId="5B7AFB41" wp14:editId="7A97F868">
+            <wp:extent cx="6189345" cy="2364740"/>
+            <wp:effectExtent l="0" t="0" r="0" b="0"/>
+            <wp:docPr id="15" name="Picture 15"/>
+            <wp:cNvGraphicFramePr>
+              <a:graphicFrameLocks xmlns:a="http://schemas.openxmlformats.org/drawingml/2006/main" noChangeAspect="1"/>
+            </wp:cNvGraphicFramePr>
+            <a:graphic xmlns:a="http://schemas.openxmlformats.org/drawingml/2006/main">
+              <a:graphicData uri="http://schemas.openxmlformats.org/drawingml/2006/picture">
+                <pic:pic xmlns:pic="http://schemas.openxmlformats.org/drawingml/2006/picture">
+                  <pic:nvPicPr>
+                    <pic:cNvPr id="1" name=""/>
+                    <pic:cNvPicPr/>
+                  </pic:nvPicPr>
+                  <pic:blipFill>
+                    <a:blip r:embed="rId23"/>
+                    <a:stretch>
+                      <a:fillRect/>
+                    </a:stretch>
+                  </pic:blipFill>
+                  <pic:spPr>
+                    <a:xfrm>
+                      <a:off x="0" y="0"/>
+                      <a:ext cx="6189345" cy="2364740"/>
+                    </a:xfrm>
+                    <a:prstGeom prst="rect">
+                      <a:avLst/>
+                    </a:prstGeom>
+                  </pic:spPr>
+                </pic:pic>
+              </a:graphicData>
+            </a:graphic>
+          </wp:inline>
+        </w:drawing>
+      </w:r>
+    </w:p>
+    <w:p>
+      <w:pPr>
+        <w:pStyle w:val="Heading2"/>
+        <w:rPr>
+          <w:rFonts w:ascii="Quattrocento Sans" w:hAnsi="Quattrocento Sans"/>
+          <w:u w:val="none"/>
+        </w:rPr>
+      </w:pPr>
+      <w:r>
+        <w:rPr>
+          <w:rFonts w:ascii="Quattrocento Sans" w:hAnsi="Quattrocento Sans"/>
+          <w:u w:val="none"/>
+        </w:rPr>
+        <w:t>Business Intelligence:</w:t>
+      </w:r>
+    </w:p>
+    <w:p>
+      <w:pPr>
+        <w:spacing w:line="240" w:lineRule="auto"/>
+        <w:rPr>
+          <w:rFonts w:ascii="Quattrocento Sans" w:hAnsi="Quattrocento Sans"/>
+        </w:rPr>
+      </w:pPr>
+      <w:r>
+        <w:rPr>
+          <w:rFonts w:ascii="Quattrocento Sans" w:hAnsi="Quattrocento Sans"/>
+        </w:rPr>
+        <w:drawing>
+          <wp:inline distT="0" distB="0" distL="0" distR="0" wp14:anchorId="2297D5E5" wp14:editId="76B4DBBC">
+            <wp:extent cx="6189345" cy="2475230"/>
+            <wp:effectExtent l="0" t="0" r="0" b="0"/>
+            <wp:docPr id="16" name="Picture 16"/>
+            <wp:cNvGraphicFramePr>
+              <a:graphicFrameLocks xmlns:a="http://schemas.openxmlformats.org/drawingml/2006/main" noChangeAspect="1"/>
+            </wp:cNvGraphicFramePr>
+            <a:graphic xmlns:a="http://schemas.openxmlformats.org/drawingml/2006/main">
+              <a:graphicData uri="http://schemas.openxmlformats.org/drawingml/2006/picture">
+                <pic:pic xmlns:pic="http://schemas.openxmlformats.org/drawingml/2006/picture">
+                  <pic:nvPicPr>
+                    <pic:cNvPr id="1" name=""/>
+                    <pic:cNvPicPr/>
+                  </pic:nvPicPr>
+                  <pic:blipFill>
+                    <a:blip r:embed="rId24"/>
+                    <a:stretch>
+                      <a:fillRect/>
+                    </a:stretch>
+                  </pic:blipFill>
+                  <pic:spPr>
+                    <a:xfrm>
+                      <a:off x="0" y="0"/>
+                      <a:ext cx="6189345" cy="2475230"/>
+                    </a:xfrm>
+                    <a:prstGeom prst="rect">
+                      <a:avLst/>
+                    </a:prstGeom>
+                  </pic:spPr>
+                </pic:pic>
+              </a:graphicData>
+            </a:graphic>
+          </wp:inline>
+        </w:drawing>
+      </w:r>
+    </w:p>
+    <w:p>
+      <w:pPr>
+        <w:spacing w:line="240" w:lineRule="auto"/>
+        <w:rPr>
+          <w:rFonts w:ascii="Quattrocento Sans" w:hAnsi="Quattrocento Sans"/>
+        </w:rPr>
+      </w:pPr>
+    </w:p>
+    <w:p>
+      <w:pPr>
+        <w:pStyle w:val="Heading2"/>
+        <w:rPr>
+          <w:rFonts w:ascii="Quattrocento Sans" w:hAnsi="Quattrocento Sans"/>
+          <w:u w:val="none"/>
+        </w:rPr>
+      </w:pPr>
+      <w:r>
+        <w:rPr>
+          <w:rFonts w:ascii="Quattrocento Sans" w:hAnsi="Quattrocento Sans"/>
+          <w:u w:val="none"/>
+        </w:rPr>
+        <w:t>Cloud Providers:</w:t>
+      </w:r>
+    </w:p>
+    <w:p>
+      <w:pPr>
+        <w:spacing w:line="240" w:lineRule="auto"/>
+        <w:rPr>
+          <w:rFonts w:ascii="Quattrocento Sans" w:hAnsi="Quattrocento Sans"/>
+        </w:rPr>
+      </w:pPr>
+      <w:r>
+        <w:rPr>
+          <w:rFonts w:ascii="Quattrocento Sans" w:hAnsi="Quattrocento Sans"/>
+        </w:rPr>
+        <w:t>Big Data presents challenges to storing, transporting, processing, mining, and serving enormous amounts of data. Cloud providers offer fundamental infrastructure and support with shared computing resources including computing, storage, networking, and analytical software. Cloud providers also provide “software as a service” models with point solutions to allow enterprises to easily aggregate, process, and visualize data. Examples of Cloud service providers include AWS, IBM, GCP, and Oracle.</w:t>
+      </w:r>
+    </w:p>
+    <w:p>
+      <w:pPr>
+        <w:spacing w:line="240" w:lineRule="auto"/>
+        <w:rPr>
+          <w:rFonts w:ascii="Quattrocento Sans" w:hAnsi="Quattrocento Sans"/>
+        </w:rPr>
+      </w:pPr>
+    </w:p>
+    <w:p>
+      <w:pPr>
+        <w:spacing w:line="240" w:lineRule="auto"/>
+        <w:rPr>
+          <w:rFonts w:ascii="Quattrocento Sans" w:hAnsi="Quattrocento Sans"/>
+        </w:rPr>
+      </w:pPr>
+    </w:p>
+    <w:p>
+      <w:pPr>
+        <w:spacing w:line="240" w:lineRule="auto"/>
+        <w:rPr>
+          <w:rFonts w:ascii="Quattrocento Sans" w:hAnsi="Quattrocento Sans"/>
+        </w:rPr>
+      </w:pPr>
+    </w:p>
+    <w:p>
+      <w:pPr>
+        <w:spacing w:line="240" w:lineRule="auto"/>
+        <w:rPr>
+          <w:rFonts w:ascii="Quattrocento Sans" w:hAnsi="Quattrocento Sans"/>
+        </w:rPr>
+      </w:pPr>
+    </w:p>
+    <w:p>
+      <w:pPr>
+        <w:pStyle w:val="Heading2"/>
+        <w:rPr>
+          <w:rFonts w:ascii="Quattrocento Sans" w:hAnsi="Quattrocento Sans"/>
+          <w:u w:val="none"/>
+        </w:rPr>
+      </w:pPr>
+      <w:r>
+        <w:rPr>
+          <w:rFonts w:ascii="Quattrocento Sans" w:hAnsi="Quattrocento Sans"/>
+          <w:u w:val="none"/>
+        </w:rPr>
+        <w:lastRenderedPageBreak/>
+        <w:t>NoSQL Databases:</w:t>
+      </w:r>
+    </w:p>
+    <w:p>
+      <w:pPr>
+        <w:spacing w:line="240" w:lineRule="auto"/>
+        <w:rPr>
+          <w:rFonts w:ascii="Quattrocento Sans" w:hAnsi="Quattrocento Sans"/>
+        </w:rPr>
+      </w:pPr>
+      <w:r>
+        <w:rPr>
+          <w:rFonts w:ascii="Quattrocento Sans" w:hAnsi="Quattrocento Sans"/>
+        </w:rPr>
+        <w:drawing>
+          <wp:inline distT="0" distB="0" distL="0" distR="0" wp14:anchorId="0166CED5" wp14:editId="106E8972">
+            <wp:extent cx="6189345" cy="2462530"/>
+            <wp:effectExtent l="0" t="0" r="0" b="0"/>
+            <wp:docPr id="17" name="Picture 17"/>
+            <wp:cNvGraphicFramePr>
+              <a:graphicFrameLocks xmlns:a="http://schemas.openxmlformats.org/drawingml/2006/main" noChangeAspect="1"/>
+            </wp:cNvGraphicFramePr>
+            <a:graphic xmlns:a="http://schemas.openxmlformats.org/drawingml/2006/main">
+              <a:graphicData uri="http://schemas.openxmlformats.org/drawingml/2006/picture">
+                <pic:pic xmlns:pic="http://schemas.openxmlformats.org/drawingml/2006/picture">
+                  <pic:nvPicPr>
+                    <pic:cNvPr id="1" name=""/>
+                    <pic:cNvPicPr/>
+                  </pic:nvPicPr>
+                  <pic:blipFill>
+                    <a:blip r:embed="rId25"/>
+                    <a:stretch>
+                      <a:fillRect/>
+                    </a:stretch>
+                  </pic:blipFill>
+                  <pic:spPr>
+                    <a:xfrm>
+                      <a:off x="0" y="0"/>
+                      <a:ext cx="6189345" cy="2462530"/>
+                    </a:xfrm>
+                    <a:prstGeom prst="rect">
+                      <a:avLst/>
+                    </a:prstGeom>
+                  </pic:spPr>
+                </pic:pic>
+              </a:graphicData>
+            </a:graphic>
+          </wp:inline>
+        </w:drawing>
+      </w:r>
+    </w:p>
+    <w:p>
+      <w:pPr>
+        <w:spacing w:line="240" w:lineRule="auto"/>
+        <w:rPr>
+          <w:rFonts w:ascii="Quattrocento Sans" w:hAnsi="Quattrocento Sans"/>
+        </w:rPr>
+      </w:pPr>
+    </w:p>
+    <w:p>
+      <w:pPr>
+        <w:pStyle w:val="Heading2"/>
+        <w:rPr>
+          <w:rFonts w:ascii="Quattrocento Sans" w:hAnsi="Quattrocento Sans"/>
+          <w:u w:val="none"/>
+        </w:rPr>
+      </w:pPr>
+      <w:r>
+        <w:rPr>
+          <w:rFonts w:ascii="Quattrocento Sans" w:hAnsi="Quattrocento Sans"/>
+          <w:u w:val="none"/>
+        </w:rPr>
+        <w:t>Programming Tool:</w:t>
+      </w:r>
+    </w:p>
+    <w:p>
+      <w:pPr>
+        <w:spacing w:line="240" w:lineRule="auto"/>
+        <w:rPr>
+          <w:rFonts w:ascii="Quattrocento Sans" w:hAnsi="Quattrocento Sans"/>
+        </w:rPr>
+      </w:pPr>
+      <w:r>
+        <w:rPr>
+          <w:rFonts w:ascii="Quattrocento Sans" w:hAnsi="Quattrocento Sans"/>
+        </w:rPr>
+        <w:drawing>
+          <wp:inline distT="0" distB="0" distL="0" distR="0" wp14:anchorId="7B2BB467" wp14:editId="32D2910D">
+            <wp:extent cx="6189345" cy="2416175"/>
+            <wp:effectExtent l="0" t="0" r="0" b="0"/>
+            <wp:docPr id="18" name="Picture 18"/>
+            <wp:cNvGraphicFramePr>
+              <a:graphicFrameLocks xmlns:a="http://schemas.openxmlformats.org/drawingml/2006/main" noChangeAspect="1"/>
+            </wp:cNvGraphicFramePr>
+            <a:graphic xmlns:a="http://schemas.openxmlformats.org/drawingml/2006/main">
+              <a:graphicData uri="http://schemas.openxmlformats.org/drawingml/2006/picture">
+                <pic:pic xmlns:pic="http://schemas.openxmlformats.org/drawingml/2006/picture">
+                  <pic:nvPicPr>
+                    <pic:cNvPr id="1" name=""/>
+                    <pic:cNvPicPr/>
+                  </pic:nvPicPr>
+                  <pic:blipFill>
+                    <a:blip r:embed="rId26"/>
+                    <a:stretch>
+                      <a:fillRect/>
+                    </a:stretch>
+                  </pic:blipFill>
+                  <pic:spPr>
+                    <a:xfrm>
+                      <a:off x="0" y="0"/>
+                      <a:ext cx="6189345" cy="2416175"/>
+                    </a:xfrm>
+                    <a:prstGeom prst="rect">
+                      <a:avLst/>
+                    </a:prstGeom>
+                  </pic:spPr>
+                </pic:pic>
+              </a:graphicData>
+            </a:graphic>
+          </wp:inline>
+        </w:drawing>
+      </w:r>
+    </w:p>
+    <w:p>
+      <w:pPr>
+        <w:spacing w:line="240" w:lineRule="auto"/>
+        <w:rPr>
+          <w:rFonts w:ascii="Quattrocento Sans" w:hAnsi="Quattrocento Sans"/>
+        </w:rPr>
+      </w:pPr>
+    </w:p>
     <w:sectPr>
-      <w:headerReference w:type="default" r:id="rId21"/>
-      <w:footerReference w:type="default" r:id="rId22"/>
+      <w:headerReference w:type="default" r:id="rId27"/>
+      <w:footerReference w:type="default" r:id="rId28"/>
       <w:pgSz w:w="11907" w:h="16839" w:code="9"/>
       <w:pgMar w:top="1440" w:right="1080" w:bottom="1440" w:left="1080" w:header="720" w:footer="720" w:gutter="0"/>
       <w:pgBorders w:offsetFrom="page">

</xml_diff>

<commit_message>
open source and big data
</commit_message>
<xml_diff>
--- a/Big data with Spark and Hadoop/Big data with Spark and Hadoop.docx
+++ b/Big data with Spark and Hadoop/Big data with Spark and Hadoop.docx
@@ -2278,9 +2278,594 @@
         </w:rPr>
       </w:pPr>
     </w:p>
+    <w:p>
+      <w:pPr>
+        <w:spacing w:line="240" w:lineRule="auto"/>
+        <w:rPr>
+          <w:rFonts w:ascii="Quattrocento Sans" w:hAnsi="Quattrocento Sans"/>
+        </w:rPr>
+      </w:pPr>
+    </w:p>
+    <w:p>
+      <w:pPr>
+        <w:spacing w:line="240" w:lineRule="auto"/>
+        <w:rPr>
+          <w:rFonts w:ascii="Quattrocento Sans" w:hAnsi="Quattrocento Sans"/>
+        </w:rPr>
+      </w:pPr>
+    </w:p>
+    <w:p>
+      <w:pPr>
+        <w:spacing w:line="240" w:lineRule="auto"/>
+        <w:rPr>
+          <w:rFonts w:ascii="Quattrocento Sans" w:hAnsi="Quattrocento Sans"/>
+        </w:rPr>
+      </w:pPr>
+    </w:p>
+    <w:p>
+      <w:pPr>
+        <w:spacing w:line="240" w:lineRule="auto"/>
+        <w:rPr>
+          <w:rFonts w:ascii="Quattrocento Sans" w:hAnsi="Quattrocento Sans"/>
+        </w:rPr>
+      </w:pPr>
+    </w:p>
+    <w:p>
+      <w:pPr>
+        <w:spacing w:line="240" w:lineRule="auto"/>
+        <w:rPr>
+          <w:rFonts w:ascii="Quattrocento Sans" w:hAnsi="Quattrocento Sans"/>
+        </w:rPr>
+      </w:pPr>
+    </w:p>
+    <w:p>
+      <w:pPr>
+        <w:spacing w:line="240" w:lineRule="auto"/>
+        <w:rPr>
+          <w:rFonts w:ascii="Quattrocento Sans" w:hAnsi="Quattrocento Sans"/>
+        </w:rPr>
+      </w:pPr>
+    </w:p>
+    <w:p>
+      <w:pPr>
+        <w:spacing w:line="240" w:lineRule="auto"/>
+        <w:rPr>
+          <w:rFonts w:ascii="Quattrocento Sans" w:hAnsi="Quattrocento Sans"/>
+        </w:rPr>
+      </w:pPr>
+    </w:p>
+    <w:p>
+      <w:pPr>
+        <w:spacing w:line="240" w:lineRule="auto"/>
+        <w:rPr>
+          <w:rFonts w:ascii="Quattrocento Sans" w:hAnsi="Quattrocento Sans"/>
+        </w:rPr>
+      </w:pPr>
+    </w:p>
+    <w:p>
+      <w:pPr>
+        <w:pStyle w:val="Heading1"/>
+        <w:rPr>
+          <w:rFonts w:ascii="Quattrocento Sans" w:hAnsi="Quattrocento Sans"/>
+          <w:b w:val="0"/>
+          <w:bCs w:val="0"/>
+          <w:u w:val="none"/>
+        </w:rPr>
+      </w:pPr>
+      <w:r>
+        <w:rPr>
+          <w:rFonts w:ascii="Quattrocento Sans" w:hAnsi="Quattrocento Sans"/>
+          <w:b w:val="0"/>
+          <w:bCs w:val="0"/>
+          <w:u w:val="none"/>
+        </w:rPr>
+        <w:lastRenderedPageBreak/>
+        <w:t>Open Source and Big Data:</w:t>
+      </w:r>
+    </w:p>
+    <w:p>
+      <w:pPr>
+        <w:spacing w:line="240" w:lineRule="auto"/>
+        <w:rPr>
+          <w:rFonts w:ascii="Quattrocento Sans" w:hAnsi="Quattrocento Sans"/>
+        </w:rPr>
+      </w:pPr>
+      <w:r>
+        <w:rPr>
+          <w:rFonts w:ascii="Quattrocento Sans" w:hAnsi="Quattrocento Sans"/>
+        </w:rPr>
+        <w:t xml:space="preserve">Most </w:t>
+      </w:r>
+      <w:r>
+        <w:rPr>
+          <w:rFonts w:ascii="Quattrocento Sans" w:hAnsi="Quattrocento Sans"/>
+        </w:rPr>
+        <w:t>open-source</w:t>
+      </w:r>
+      <w:r>
+        <w:rPr>
+          <w:rFonts w:ascii="Quattrocento Sans" w:hAnsi="Quattrocento Sans"/>
+        </w:rPr>
+        <w:t xml:space="preserve"> projects have formal processes for contributing to code, and also include various levels of influence and obligation to the project. Committer, contributor, user, user group. Typically, committers have the ability to modify the code directly, while contributors submit their code for review (by a committer) before the code is modified. Many more people are simply users of the code.</w:t>
+      </w:r>
+    </w:p>
+    <w:p>
+      <w:pPr>
+        <w:spacing w:line="240" w:lineRule="auto"/>
+        <w:rPr>
+          <w:rFonts w:ascii="Quattrocento Sans" w:hAnsi="Quattrocento Sans"/>
+        </w:rPr>
+      </w:pPr>
+      <w:r>
+        <w:rPr>
+          <w:rFonts w:ascii="Quattrocento Sans" w:hAnsi="Quattrocento Sans"/>
+        </w:rPr>
+        <w:drawing>
+          <wp:inline distT="0" distB="0" distL="0" distR="0" wp14:anchorId="46E0245C" wp14:editId="5B98FB68">
+            <wp:extent cx="5715000" cy="2532378"/>
+            <wp:effectExtent l="0" t="0" r="0" b="0"/>
+            <wp:docPr id="19" name="Picture 19"/>
+            <wp:cNvGraphicFramePr>
+              <a:graphicFrameLocks xmlns:a="http://schemas.openxmlformats.org/drawingml/2006/main" noChangeAspect="1"/>
+            </wp:cNvGraphicFramePr>
+            <a:graphic xmlns:a="http://schemas.openxmlformats.org/drawingml/2006/main">
+              <a:graphicData uri="http://schemas.openxmlformats.org/drawingml/2006/picture">
+                <pic:pic xmlns:pic="http://schemas.openxmlformats.org/drawingml/2006/picture">
+                  <pic:nvPicPr>
+                    <pic:cNvPr id="1" name=""/>
+                    <pic:cNvPicPr/>
+                  </pic:nvPicPr>
+                  <pic:blipFill>
+                    <a:blip r:embed="rId27"/>
+                    <a:stretch>
+                      <a:fillRect/>
+                    </a:stretch>
+                  </pic:blipFill>
+                  <pic:spPr>
+                    <a:xfrm>
+                      <a:off x="0" y="0"/>
+                      <a:ext cx="5744901" cy="2545627"/>
+                    </a:xfrm>
+                    <a:prstGeom prst="rect">
+                      <a:avLst/>
+                    </a:prstGeom>
+                  </pic:spPr>
+                </pic:pic>
+              </a:graphicData>
+            </a:graphic>
+          </wp:inline>
+        </w:drawing>
+      </w:r>
+    </w:p>
+    <w:p>
+      <w:pPr>
+        <w:spacing w:line="240" w:lineRule="auto"/>
+        <w:rPr>
+          <w:rFonts w:ascii="Quattrocento Sans" w:hAnsi="Quattrocento Sans"/>
+        </w:rPr>
+      </w:pPr>
+    </w:p>
+    <w:p>
+      <w:pPr>
+        <w:pStyle w:val="Heading2"/>
+        <w:rPr>
+          <w:rFonts w:ascii="Quattrocento Sans" w:hAnsi="Quattrocento Sans"/>
+          <w:u w:val="none"/>
+        </w:rPr>
+      </w:pPr>
+      <w:proofErr w:type="gramStart"/>
+      <w:r>
+        <w:rPr>
+          <w:rFonts w:ascii="Quattrocento Sans" w:hAnsi="Quattrocento Sans"/>
+          <w:u w:val="none"/>
+        </w:rPr>
+        <w:t>Open Source</w:t>
+      </w:r>
+      <w:proofErr w:type="gramEnd"/>
+      <w:r>
+        <w:rPr>
+          <w:rFonts w:ascii="Quattrocento Sans" w:hAnsi="Quattrocento Sans"/>
+          <w:u w:val="none"/>
+        </w:rPr>
+        <w:t xml:space="preserve"> Platforms:</w:t>
+      </w:r>
+    </w:p>
+    <w:p>
+      <w:pPr>
+        <w:spacing w:line="240" w:lineRule="auto"/>
+        <w:rPr>
+          <w:rFonts w:ascii="Quattrocento Sans" w:hAnsi="Quattrocento Sans"/>
+        </w:rPr>
+      </w:pPr>
+      <w:r>
+        <w:rPr>
+          <w:rFonts w:ascii="Quattrocento Sans" w:hAnsi="Quattrocento Sans"/>
+        </w:rPr>
+        <w:drawing>
+          <wp:inline distT="0" distB="0" distL="0" distR="0" wp14:anchorId="5297637B" wp14:editId="7A4F96B8">
+            <wp:extent cx="6189345" cy="2096770"/>
+            <wp:effectExtent l="0" t="0" r="0" b="0"/>
+            <wp:docPr id="20" name="Picture 20"/>
+            <wp:cNvGraphicFramePr>
+              <a:graphicFrameLocks xmlns:a="http://schemas.openxmlformats.org/drawingml/2006/main" noChangeAspect="1"/>
+            </wp:cNvGraphicFramePr>
+            <a:graphic xmlns:a="http://schemas.openxmlformats.org/drawingml/2006/main">
+              <a:graphicData uri="http://schemas.openxmlformats.org/drawingml/2006/picture">
+                <pic:pic xmlns:pic="http://schemas.openxmlformats.org/drawingml/2006/picture">
+                  <pic:nvPicPr>
+                    <pic:cNvPr id="1" name=""/>
+                    <pic:cNvPicPr/>
+                  </pic:nvPicPr>
+                  <pic:blipFill>
+                    <a:blip r:embed="rId28"/>
+                    <a:stretch>
+                      <a:fillRect/>
+                    </a:stretch>
+                  </pic:blipFill>
+                  <pic:spPr>
+                    <a:xfrm>
+                      <a:off x="0" y="0"/>
+                      <a:ext cx="6189345" cy="2096770"/>
+                    </a:xfrm>
+                    <a:prstGeom prst="rect">
+                      <a:avLst/>
+                    </a:prstGeom>
+                  </pic:spPr>
+                </pic:pic>
+              </a:graphicData>
+            </a:graphic>
+          </wp:inline>
+        </w:drawing>
+      </w:r>
+    </w:p>
+    <w:p>
+      <w:pPr>
+        <w:spacing w:line="240" w:lineRule="auto"/>
+        <w:rPr>
+          <w:rFonts w:ascii="Quattrocento Sans" w:hAnsi="Quattrocento Sans"/>
+        </w:rPr>
+      </w:pPr>
+    </w:p>
+    <w:p>
+      <w:pPr>
+        <w:spacing w:line="240" w:lineRule="auto"/>
+        <w:rPr>
+          <w:rFonts w:ascii="Quattrocento Sans" w:hAnsi="Quattrocento Sans"/>
+        </w:rPr>
+      </w:pPr>
+    </w:p>
+    <w:p>
+      <w:pPr>
+        <w:spacing w:line="240" w:lineRule="auto"/>
+        <w:rPr>
+          <w:rFonts w:ascii="Quattrocento Sans" w:hAnsi="Quattrocento Sans"/>
+        </w:rPr>
+      </w:pPr>
+    </w:p>
+    <w:p>
+      <w:pPr>
+        <w:spacing w:line="240" w:lineRule="auto"/>
+        <w:rPr>
+          <w:rFonts w:ascii="Quattrocento Sans" w:hAnsi="Quattrocento Sans"/>
+        </w:rPr>
+      </w:pPr>
+    </w:p>
+    <w:p>
+      <w:pPr>
+        <w:spacing w:line="240" w:lineRule="auto"/>
+        <w:rPr>
+          <w:rFonts w:ascii="Quattrocento Sans" w:hAnsi="Quattrocento Sans"/>
+        </w:rPr>
+      </w:pPr>
+    </w:p>
+    <w:p>
+      <w:pPr>
+        <w:spacing w:line="240" w:lineRule="auto"/>
+        <w:rPr>
+          <w:rFonts w:ascii="Quattrocento Sans" w:hAnsi="Quattrocento Sans"/>
+        </w:rPr>
+      </w:pPr>
+    </w:p>
+    <w:p>
+      <w:pPr>
+        <w:spacing w:line="240" w:lineRule="auto"/>
+        <w:rPr>
+          <w:rFonts w:ascii="Quattrocento Sans" w:hAnsi="Quattrocento Sans"/>
+        </w:rPr>
+      </w:pPr>
+    </w:p>
+    <w:p>
+      <w:pPr>
+        <w:pStyle w:val="Heading2"/>
+        <w:rPr>
+          <w:rFonts w:ascii="Quattrocento Sans" w:hAnsi="Quattrocento Sans"/>
+          <w:u w:val="none"/>
+        </w:rPr>
+      </w:pPr>
+      <w:r>
+        <w:rPr>
+          <w:rFonts w:ascii="Quattrocento Sans" w:hAnsi="Quattrocento Sans"/>
+          <w:u w:val="none"/>
+        </w:rPr>
+        <w:lastRenderedPageBreak/>
+        <w:t>Open Source in Big Data:</w:t>
+      </w:r>
+    </w:p>
+    <w:p>
+      <w:pPr>
+        <w:spacing w:line="240" w:lineRule="auto"/>
+        <w:rPr>
+          <w:rFonts w:ascii="Quattrocento Sans" w:hAnsi="Quattrocento Sans"/>
+        </w:rPr>
+      </w:pPr>
+      <w:r>
+        <w:rPr>
+          <w:rFonts w:ascii="Quattrocento Sans" w:hAnsi="Quattrocento Sans"/>
+        </w:rPr>
+        <w:drawing>
+          <wp:inline distT="0" distB="0" distL="0" distR="0" wp14:anchorId="47A07227" wp14:editId="7FDE5F91">
+            <wp:extent cx="6189345" cy="2602230"/>
+            <wp:effectExtent l="0" t="0" r="0" b="0"/>
+            <wp:docPr id="21" name="Picture 21"/>
+            <wp:cNvGraphicFramePr>
+              <a:graphicFrameLocks xmlns:a="http://schemas.openxmlformats.org/drawingml/2006/main" noChangeAspect="1"/>
+            </wp:cNvGraphicFramePr>
+            <a:graphic xmlns:a="http://schemas.openxmlformats.org/drawingml/2006/main">
+              <a:graphicData uri="http://schemas.openxmlformats.org/drawingml/2006/picture">
+                <pic:pic xmlns:pic="http://schemas.openxmlformats.org/drawingml/2006/picture">
+                  <pic:nvPicPr>
+                    <pic:cNvPr id="1" name=""/>
+                    <pic:cNvPicPr/>
+                  </pic:nvPicPr>
+                  <pic:blipFill>
+                    <a:blip r:embed="rId29"/>
+                    <a:stretch>
+                      <a:fillRect/>
+                    </a:stretch>
+                  </pic:blipFill>
+                  <pic:spPr>
+                    <a:xfrm>
+                      <a:off x="0" y="0"/>
+                      <a:ext cx="6189345" cy="2602230"/>
+                    </a:xfrm>
+                    <a:prstGeom prst="rect">
+                      <a:avLst/>
+                    </a:prstGeom>
+                  </pic:spPr>
+                </pic:pic>
+              </a:graphicData>
+            </a:graphic>
+          </wp:inline>
+        </w:drawing>
+      </w:r>
+    </w:p>
+    <w:p>
+      <w:pPr>
+        <w:spacing w:line="240" w:lineRule="auto"/>
+        <w:rPr>
+          <w:rFonts w:ascii="Quattrocento Sans" w:hAnsi="Quattrocento Sans"/>
+        </w:rPr>
+      </w:pPr>
+      <w:r>
+        <w:rPr>
+          <w:rFonts w:ascii="Quattrocento Sans" w:hAnsi="Quattrocento Sans"/>
+        </w:rPr>
+        <w:t xml:space="preserve">The biggest component of big data is, by far, the Hadoop project and its three main components: MapReduce, The Hadoop File System (HDFS), and </w:t>
+      </w:r>
+      <w:proofErr w:type="gramStart"/>
+      <w:r>
+        <w:rPr>
+          <w:rFonts w:ascii="Quattrocento Sans" w:hAnsi="Quattrocento Sans"/>
+        </w:rPr>
+        <w:t>The</w:t>
+      </w:r>
+      <w:proofErr w:type="gramEnd"/>
+      <w:r>
+        <w:rPr>
+          <w:rFonts w:ascii="Quattrocento Sans" w:hAnsi="Quattrocento Sans"/>
+        </w:rPr>
+        <w:t xml:space="preserve"> resource manager (YARN). MapReduce is a framework that allows code to be written to run at scale on a Hadoop cluster. It is still used, but not as much as more modern Big Data computation frameworks like Apache Spark. HDFS is the file system that stores and manages Big Data files. It manages all of the issues around large and distributed datasets, including resilience and partitioning. It is still a mainstay of the industry. 70% of the world’s Big Data resides on HDFS. More modern approaches to distributed storage, such as S3 and object storage, are coming into use, but they are based on the design principles of HDFS. YARN is the resource manager that comes with Hadoop, and it is the default resource manager for many Big Data applications, including HIVE and Spark. It is one of the most robust resource managers in use today, but more modern container-based resource managers (like Kubernetes) are slowly becoming the new de facto standards. Concluding, these are the main components of the Hadoop ecosystem, and most big data applications are built on top of them.</w:t>
+      </w:r>
+    </w:p>
+    <w:p>
+      <w:pPr>
+        <w:pStyle w:val="Heading2"/>
+        <w:rPr>
+          <w:rFonts w:ascii="Quattrocento Sans" w:hAnsi="Quattrocento Sans"/>
+          <w:u w:val="none"/>
+        </w:rPr>
+      </w:pPr>
+      <w:proofErr w:type="gramStart"/>
+      <w:r>
+        <w:rPr>
+          <w:rFonts w:ascii="Quattrocento Sans" w:hAnsi="Quattrocento Sans"/>
+          <w:u w:val="none"/>
+        </w:rPr>
+        <w:t>Open Source</w:t>
+      </w:r>
+      <w:proofErr w:type="gramEnd"/>
+      <w:r>
+        <w:rPr>
+          <w:rFonts w:ascii="Quattrocento Sans" w:hAnsi="Quattrocento Sans"/>
+          <w:u w:val="none"/>
+        </w:rPr>
+        <w:t xml:space="preserve"> tools in Big Data:</w:t>
+      </w:r>
+    </w:p>
+    <w:p>
+      <w:pPr>
+        <w:spacing w:line="240" w:lineRule="auto"/>
+        <w:rPr>
+          <w:rFonts w:ascii="Quattrocento Sans" w:hAnsi="Quattrocento Sans"/>
+        </w:rPr>
+      </w:pPr>
+      <w:r>
+        <w:rPr>
+          <w:rFonts w:ascii="Quattrocento Sans" w:hAnsi="Quattrocento Sans"/>
+        </w:rPr>
+        <w:drawing>
+          <wp:inline distT="0" distB="0" distL="0" distR="0" wp14:anchorId="28A89ED8" wp14:editId="3CA908FB">
+            <wp:extent cx="5669280" cy="2681959"/>
+            <wp:effectExtent l="0" t="0" r="0" b="0"/>
+            <wp:docPr id="22" name="Picture 22"/>
+            <wp:cNvGraphicFramePr>
+              <a:graphicFrameLocks xmlns:a="http://schemas.openxmlformats.org/drawingml/2006/main" noChangeAspect="1"/>
+            </wp:cNvGraphicFramePr>
+            <a:graphic xmlns:a="http://schemas.openxmlformats.org/drawingml/2006/main">
+              <a:graphicData uri="http://schemas.openxmlformats.org/drawingml/2006/picture">
+                <pic:pic xmlns:pic="http://schemas.openxmlformats.org/drawingml/2006/picture">
+                  <pic:nvPicPr>
+                    <pic:cNvPr id="1" name=""/>
+                    <pic:cNvPicPr/>
+                  </pic:nvPicPr>
+                  <pic:blipFill>
+                    <a:blip r:embed="rId30"/>
+                    <a:stretch>
+                      <a:fillRect/>
+                    </a:stretch>
+                  </pic:blipFill>
+                  <pic:spPr>
+                    <a:xfrm>
+                      <a:off x="0" y="0"/>
+                      <a:ext cx="5671887" cy="2683192"/>
+                    </a:xfrm>
+                    <a:prstGeom prst="rect">
+                      <a:avLst/>
+                    </a:prstGeom>
+                  </pic:spPr>
+                </pic:pic>
+              </a:graphicData>
+            </a:graphic>
+          </wp:inline>
+        </w:drawing>
+      </w:r>
+    </w:p>
+    <w:p>
+      <w:pPr>
+        <w:spacing w:line="240" w:lineRule="auto"/>
+        <w:rPr>
+          <w:rFonts w:ascii="Quattrocento Sans" w:hAnsi="Quattrocento Sans"/>
+        </w:rPr>
+      </w:pPr>
+      <w:r>
+        <w:rPr>
+          <w:rFonts w:ascii="Quattrocento Sans" w:hAnsi="Quattrocento Sans"/>
+        </w:rPr>
+        <w:t xml:space="preserve">The array of big data applications available to the user is dizzying. They all build upon the basic </w:t>
+      </w:r>
+      <w:r>
+        <w:rPr>
+          <w:rFonts w:ascii="Quattrocento Sans" w:hAnsi="Quattrocento Sans"/>
+        </w:rPr>
+        <w:lastRenderedPageBreak/>
+        <w:t xml:space="preserve">Hadoop framework or interact with it in some way, however. Frameworks like Hive and Spark support lots of ETL (Extract, Transform, Load) and computation tasks on Hadoop systems. Some systems that integrate tightly with the Hadoop ecosystem are: Apache </w:t>
+      </w:r>
+      <w:proofErr w:type="spellStart"/>
+      <w:r>
+        <w:rPr>
+          <w:rFonts w:ascii="Quattrocento Sans" w:hAnsi="Quattrocento Sans"/>
+        </w:rPr>
+        <w:t>Hbase</w:t>
+      </w:r>
+      <w:proofErr w:type="spellEnd"/>
+      <w:r>
+        <w:rPr>
+          <w:rFonts w:ascii="Quattrocento Sans" w:hAnsi="Quattrocento Sans"/>
+        </w:rPr>
+        <w:t xml:space="preserve">, which is a large NoSQL datastore. It manages storage and computation resources outside of the Hadoop ecosystem but often resides on the same cluster. Open-source packages like the Hortonworks Data Platform (HDP) provide a set of big data tools that are already configured to work together, and include most of the important open source packages (Hadoop, Spark, Hive, </w:t>
+      </w:r>
+      <w:proofErr w:type="spellStart"/>
+      <w:r>
+        <w:rPr>
+          <w:rFonts w:ascii="Quattrocento Sans" w:hAnsi="Quattrocento Sans"/>
+        </w:rPr>
+        <w:t>Hbase</w:t>
+      </w:r>
+      <w:proofErr w:type="spellEnd"/>
+      <w:r>
+        <w:rPr>
+          <w:rFonts w:ascii="Quattrocento Sans" w:hAnsi="Quattrocento Sans"/>
+        </w:rPr>
+        <w:t>, and others).</w:t>
+      </w:r>
+    </w:p>
+    <w:p>
+      <w:pPr>
+        <w:spacing w:line="240" w:lineRule="auto"/>
+        <w:rPr>
+          <w:rFonts w:ascii="Quattrocento Sans" w:hAnsi="Quattrocento Sans"/>
+          <w:b/>
+          <w:bCs/>
+        </w:rPr>
+      </w:pPr>
+      <w:r>
+        <w:rPr>
+          <w:rFonts w:ascii="Quattrocento Sans" w:hAnsi="Quattrocento Sans"/>
+          <w:b/>
+          <w:bCs/>
+        </w:rPr>
+        <w:t>Summary:</w:t>
+      </w:r>
+    </w:p>
+    <w:p>
+      <w:pPr>
+        <w:spacing w:line="240" w:lineRule="auto"/>
+        <w:rPr>
+          <w:rFonts w:ascii="Quattrocento Sans" w:hAnsi="Quattrocento Sans"/>
+        </w:rPr>
+      </w:pPr>
+      <w:r>
+        <w:rPr>
+          <w:rFonts w:ascii="Quattrocento Sans" w:hAnsi="Quattrocento Sans"/>
+        </w:rPr>
+        <w:drawing>
+          <wp:inline distT="0" distB="0" distL="0" distR="0" wp14:anchorId="555CF6DE" wp14:editId="646E0AB8">
+            <wp:extent cx="6189345" cy="1871980"/>
+            <wp:effectExtent l="0" t="0" r="0" b="0"/>
+            <wp:docPr id="23" name="Picture 23"/>
+            <wp:cNvGraphicFramePr>
+              <a:graphicFrameLocks xmlns:a="http://schemas.openxmlformats.org/drawingml/2006/main" noChangeAspect="1"/>
+            </wp:cNvGraphicFramePr>
+            <a:graphic xmlns:a="http://schemas.openxmlformats.org/drawingml/2006/main">
+              <a:graphicData uri="http://schemas.openxmlformats.org/drawingml/2006/picture">
+                <pic:pic xmlns:pic="http://schemas.openxmlformats.org/drawingml/2006/picture">
+                  <pic:nvPicPr>
+                    <pic:cNvPr id="1" name=""/>
+                    <pic:cNvPicPr/>
+                  </pic:nvPicPr>
+                  <pic:blipFill>
+                    <a:blip r:embed="rId31"/>
+                    <a:stretch>
+                      <a:fillRect/>
+                    </a:stretch>
+                  </pic:blipFill>
+                  <pic:spPr>
+                    <a:xfrm>
+                      <a:off x="0" y="0"/>
+                      <a:ext cx="6189345" cy="1871980"/>
+                    </a:xfrm>
+                    <a:prstGeom prst="rect">
+                      <a:avLst/>
+                    </a:prstGeom>
+                  </pic:spPr>
+                </pic:pic>
+              </a:graphicData>
+            </a:graphic>
+          </wp:inline>
+        </w:drawing>
+      </w:r>
+    </w:p>
+    <w:p>
+      <w:pPr>
+        <w:spacing w:line="240" w:lineRule="auto"/>
+        <w:rPr>
+          <w:rFonts w:ascii="Quattrocento Sans" w:hAnsi="Quattrocento Sans"/>
+        </w:rPr>
+      </w:pPr>
+    </w:p>
     <w:sectPr>
-      <w:headerReference w:type="default" r:id="rId27"/>
-      <w:footerReference w:type="default" r:id="rId28"/>
+      <w:headerReference w:type="default" r:id="rId32"/>
+      <w:footerReference w:type="default" r:id="rId33"/>
       <w:pgSz w:w="11907" w:h="16839" w:code="9"/>
       <w:pgMar w:top="1440" w:right="1080" w:bottom="1440" w:left="1080" w:header="720" w:footer="720" w:gutter="0"/>
       <w:pgBorders w:offsetFrom="page">

</xml_diff>